<commit_message>
Update 3.10 Assignment (Sitemap).docx
</commit_message>
<xml_diff>
--- a/3.10 Assignment (Sitemap).docx
+++ b/3.10 Assignment (Sitemap).docx
@@ -32,6 +32,433 @@
         <mc:AlternateContent>
           <mc:Choice Requires="wps">
             <w:drawing>
+              <wp:anchor distT="0" distB="0" distL="114300" distR="114300" simplePos="0" relativeHeight="251684864" behindDoc="0" locked="0" layoutInCell="1" allowOverlap="1" wp14:anchorId="029544F8" wp14:editId="7882C62E">
+                <wp:simplePos x="0" y="0"/>
+                <wp:positionH relativeFrom="column">
+                  <wp:posOffset>1225296</wp:posOffset>
+                </wp:positionH>
+                <wp:positionV relativeFrom="paragraph">
+                  <wp:posOffset>2446477</wp:posOffset>
+                </wp:positionV>
+                <wp:extent cx="869950" cy="534010"/>
+                <wp:effectExtent l="0" t="0" r="25400" b="19050"/>
+                <wp:wrapNone/>
+                <wp:docPr id="1453610637" name="Rectangle 2"/>
+                <wp:cNvGraphicFramePr/>
+                <a:graphic xmlns:a="http://schemas.openxmlformats.org/drawingml/2006/main">
+                  <a:graphicData uri="http://schemas.microsoft.com/office/word/2010/wordprocessingShape">
+                    <wps:wsp>
+                      <wps:cNvSpPr/>
+                      <wps:spPr>
+                        <a:xfrm>
+                          <a:off x="0" y="0"/>
+                          <a:ext cx="869950" cy="534010"/>
+                        </a:xfrm>
+                        <a:prstGeom prst="rect">
+                          <a:avLst/>
+                        </a:prstGeom>
+                      </wps:spPr>
+                      <wps:style>
+                        <a:lnRef idx="2">
+                          <a:schemeClr val="accent1">
+                            <a:shade val="50000"/>
+                          </a:schemeClr>
+                        </a:lnRef>
+                        <a:fillRef idx="1">
+                          <a:schemeClr val="accent1"/>
+                        </a:fillRef>
+                        <a:effectRef idx="0">
+                          <a:schemeClr val="accent1"/>
+                        </a:effectRef>
+                        <a:fontRef idx="minor">
+                          <a:schemeClr val="lt1"/>
+                        </a:fontRef>
+                      </wps:style>
+                      <wps:txbx>
+                        <w:txbxContent>
+                          <w:p>
+                            <w:pPr>
+                              <w:jc w:val="center"/>
+                            </w:pPr>
+                            <w:r>
+                              <w:t xml:space="preserve">Product </w:t>
+                            </w:r>
+                            <w:r>
+                              <w:t>Description</w:t>
+                            </w:r>
+                          </w:p>
+                        </w:txbxContent>
+                      </wps:txbx>
+                      <wps:bodyPr rot="0" spcFirstLastPara="0" vertOverflow="overflow" horzOverflow="overflow" vert="horz" wrap="square" lIns="91440" tIns="45720" rIns="91440" bIns="45720" numCol="1" spcCol="0" rtlCol="0" fromWordArt="0" anchor="ctr" anchorCtr="0" forceAA="0" compatLnSpc="1">
+                        <a:prstTxWarp prst="textNoShape">
+                          <a:avLst/>
+                        </a:prstTxWarp>
+                        <a:noAutofit/>
+                      </wps:bodyPr>
+                    </wps:wsp>
+                  </a:graphicData>
+                </a:graphic>
+                <wp14:sizeRelH relativeFrom="margin">
+                  <wp14:pctWidth>0</wp14:pctWidth>
+                </wp14:sizeRelH>
+                <wp14:sizeRelV relativeFrom="margin">
+                  <wp14:pctHeight>0</wp14:pctHeight>
+                </wp14:sizeRelV>
+              </wp:anchor>
+            </w:drawing>
+          </mc:Choice>
+          <mc:Fallback>
+            <w:pict>
+              <v:rect w14:anchorId="029544F8" id="Rectangle 2" o:spid="_x0000_s1026" style="position:absolute;left:0;text-align:left;margin-left:96.5pt;margin-top:192.65pt;width:68.5pt;height:42.05pt;z-index:251684864;visibility:visible;mso-wrap-style:square;mso-width-percent:0;mso-height-percent:0;mso-wrap-distance-left:9pt;mso-wrap-distance-top:0;mso-wrap-distance-right:9pt;mso-wrap-distance-bottom:0;mso-position-horizontal:absolute;mso-position-horizontal-relative:text;mso-position-vertical:absolute;mso-position-vertical-relative:text;mso-width-percent:0;mso-height-percent:0;mso-width-relative:margin;mso-height-relative:margin;v-text-anchor:middle" o:gfxdata="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" fillcolor="#4472c4 [3204]" strokecolor="#1f3763 [1604]" strokeweight="1pt">
+                <v:textbox>
+                  <w:txbxContent>
+                    <w:p>
+                      <w:pPr>
+                        <w:jc w:val="center"/>
+                      </w:pPr>
+                      <w:r>
+                        <w:t xml:space="preserve">Product </w:t>
+                      </w:r>
+                      <w:r>
+                        <w:t>Description</w:t>
+                      </w:r>
+                    </w:p>
+                  </w:txbxContent>
+                </v:textbox>
+              </v:rect>
+            </w:pict>
+          </mc:Fallback>
+        </mc:AlternateContent>
+      </w:r>
+      <w:r>
+        <w:rPr>
+          <w:noProof/>
+        </w:rPr>
+        <mc:AlternateContent>
+          <mc:Choice Requires="wps">
+            <w:drawing>
+              <wp:anchor distT="0" distB="0" distL="114300" distR="114300" simplePos="0" relativeHeight="251664384" behindDoc="0" locked="0" layoutInCell="1" allowOverlap="1" wp14:anchorId="76279C81" wp14:editId="4AF04490">
+                <wp:simplePos x="0" y="0"/>
+                <wp:positionH relativeFrom="column">
+                  <wp:posOffset>2558567</wp:posOffset>
+                </wp:positionH>
+                <wp:positionV relativeFrom="paragraph">
+                  <wp:posOffset>3669385</wp:posOffset>
+                </wp:positionV>
+                <wp:extent cx="804672" cy="416967"/>
+                <wp:effectExtent l="0" t="0" r="14605" b="21590"/>
+                <wp:wrapNone/>
+                <wp:docPr id="1018262746" name="Rectangle 2"/>
+                <wp:cNvGraphicFramePr/>
+                <a:graphic xmlns:a="http://schemas.openxmlformats.org/drawingml/2006/main">
+                  <a:graphicData uri="http://schemas.microsoft.com/office/word/2010/wordprocessingShape">
+                    <wps:wsp>
+                      <wps:cNvSpPr/>
+                      <wps:spPr>
+                        <a:xfrm>
+                          <a:off x="0" y="0"/>
+                          <a:ext cx="804672" cy="416967"/>
+                        </a:xfrm>
+                        <a:prstGeom prst="rect">
+                          <a:avLst/>
+                        </a:prstGeom>
+                      </wps:spPr>
+                      <wps:style>
+                        <a:lnRef idx="2">
+                          <a:schemeClr val="accent1">
+                            <a:shade val="50000"/>
+                          </a:schemeClr>
+                        </a:lnRef>
+                        <a:fillRef idx="1">
+                          <a:schemeClr val="accent1"/>
+                        </a:fillRef>
+                        <a:effectRef idx="0">
+                          <a:schemeClr val="accent1"/>
+                        </a:effectRef>
+                        <a:fontRef idx="minor">
+                          <a:schemeClr val="lt1"/>
+                        </a:fontRef>
+                      </wps:style>
+                      <wps:bodyPr rot="0" spcFirstLastPara="0" vertOverflow="overflow" horzOverflow="overflow" vert="horz" wrap="square" lIns="91440" tIns="45720" rIns="91440" bIns="45720" numCol="1" spcCol="0" rtlCol="0" fromWordArt="0" anchor="ctr" anchorCtr="0" forceAA="0" compatLnSpc="1">
+                        <a:prstTxWarp prst="textNoShape">
+                          <a:avLst/>
+                        </a:prstTxWarp>
+                        <a:noAutofit/>
+                      </wps:bodyPr>
+                    </wps:wsp>
+                  </a:graphicData>
+                </a:graphic>
+              </wp:anchor>
+            </w:drawing>
+          </mc:Choice>
+          <mc:Fallback>
+            <w:pict>
+              <v:rect w14:anchorId="0634A27A" id="Rectangle 2" o:spid="_x0000_s1026" style="position:absolute;margin-left:201.45pt;margin-top:288.95pt;width:63.35pt;height:32.85pt;z-index:251664384;visibility:visible;mso-wrap-style:square;mso-wrap-distance-left:9pt;mso-wrap-distance-top:0;mso-wrap-distance-right:9pt;mso-wrap-distance-bottom:0;mso-position-horizontal:absolute;mso-position-horizontal-relative:text;mso-position-vertical:absolute;mso-position-vertical-relative:text;v-text-anchor:middle" o:gfxdata="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" fillcolor="#4472c4 [3204]" strokecolor="#1f3763 [1604]" strokeweight="1pt"/>
+            </w:pict>
+          </mc:Fallback>
+        </mc:AlternateContent>
+      </w:r>
+      <w:r>
+        <w:rPr>
+          <w:noProof/>
+        </w:rPr>
+        <mc:AlternateContent>
+          <mc:Choice Requires="wps">
+            <w:drawing>
+              <wp:anchor distT="0" distB="0" distL="114300" distR="114300" simplePos="0" relativeHeight="251682816" behindDoc="0" locked="0" layoutInCell="1" allowOverlap="1" wp14:anchorId="37442EA3" wp14:editId="604F1CCB">
+                <wp:simplePos x="0" y="0"/>
+                <wp:positionH relativeFrom="column">
+                  <wp:posOffset>2705049</wp:posOffset>
+                </wp:positionH>
+                <wp:positionV relativeFrom="paragraph">
+                  <wp:posOffset>4299102</wp:posOffset>
+                </wp:positionV>
+                <wp:extent cx="804672" cy="416967"/>
+                <wp:effectExtent l="0" t="0" r="14605" b="21590"/>
+                <wp:wrapNone/>
+                <wp:docPr id="937276973" name="Rectangle 2"/>
+                <wp:cNvGraphicFramePr/>
+                <a:graphic xmlns:a="http://schemas.openxmlformats.org/drawingml/2006/main">
+                  <a:graphicData uri="http://schemas.microsoft.com/office/word/2010/wordprocessingShape">
+                    <wps:wsp>
+                      <wps:cNvSpPr/>
+                      <wps:spPr>
+                        <a:xfrm>
+                          <a:off x="0" y="0"/>
+                          <a:ext cx="804672" cy="416967"/>
+                        </a:xfrm>
+                        <a:prstGeom prst="rect">
+                          <a:avLst/>
+                        </a:prstGeom>
+                      </wps:spPr>
+                      <wps:style>
+                        <a:lnRef idx="2">
+                          <a:schemeClr val="accent1">
+                            <a:shade val="50000"/>
+                          </a:schemeClr>
+                        </a:lnRef>
+                        <a:fillRef idx="1">
+                          <a:schemeClr val="accent1"/>
+                        </a:fillRef>
+                        <a:effectRef idx="0">
+                          <a:schemeClr val="accent1"/>
+                        </a:effectRef>
+                        <a:fontRef idx="minor">
+                          <a:schemeClr val="lt1"/>
+                        </a:fontRef>
+                      </wps:style>
+                      <wps:bodyPr rot="0" spcFirstLastPara="0" vertOverflow="overflow" horzOverflow="overflow" vert="horz" wrap="square" lIns="91440" tIns="45720" rIns="91440" bIns="45720" numCol="1" spcCol="0" rtlCol="0" fromWordArt="0" anchor="ctr" anchorCtr="0" forceAA="0" compatLnSpc="1">
+                        <a:prstTxWarp prst="textNoShape">
+                          <a:avLst/>
+                        </a:prstTxWarp>
+                        <a:noAutofit/>
+                      </wps:bodyPr>
+                    </wps:wsp>
+                  </a:graphicData>
+                </a:graphic>
+              </wp:anchor>
+            </w:drawing>
+          </mc:Choice>
+          <mc:Fallback>
+            <w:pict>
+              <v:rect w14:anchorId="1C8FADB6" id="Rectangle 2" o:spid="_x0000_s1026" style="position:absolute;margin-left:213pt;margin-top:338.5pt;width:63.35pt;height:32.85pt;z-index:251682816;visibility:visible;mso-wrap-style:square;mso-wrap-distance-left:9pt;mso-wrap-distance-top:0;mso-wrap-distance-right:9pt;mso-wrap-distance-bottom:0;mso-position-horizontal:absolute;mso-position-horizontal-relative:text;mso-position-vertical:absolute;mso-position-vertical-relative:text;v-text-anchor:middle" o:gfxdata="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" fillcolor="#4472c4 [3204]" strokecolor="#1f3763 [1604]" strokeweight="1pt"/>
+            </w:pict>
+          </mc:Fallback>
+        </mc:AlternateContent>
+      </w:r>
+      <w:r>
+        <w:rPr>
+          <w:noProof/>
+        </w:rPr>
+        <mc:AlternateContent>
+          <mc:Choice Requires="wps">
+            <w:drawing>
+              <wp:anchor distT="0" distB="0" distL="114300" distR="114300" simplePos="0" relativeHeight="251672576" behindDoc="0" locked="0" layoutInCell="1" allowOverlap="1" wp14:anchorId="072047D5" wp14:editId="02E64AD3">
+                <wp:simplePos x="0" y="0"/>
+                <wp:positionH relativeFrom="column">
+                  <wp:posOffset>1226668</wp:posOffset>
+                </wp:positionH>
+                <wp:positionV relativeFrom="paragraph">
+                  <wp:posOffset>1797000</wp:posOffset>
+                </wp:positionV>
+                <wp:extent cx="804672" cy="416967"/>
+                <wp:effectExtent l="0" t="0" r="14605" b="21590"/>
+                <wp:wrapNone/>
+                <wp:docPr id="934415046" name="Rectangle 2"/>
+                <wp:cNvGraphicFramePr/>
+                <a:graphic xmlns:a="http://schemas.openxmlformats.org/drawingml/2006/main">
+                  <a:graphicData uri="http://schemas.microsoft.com/office/word/2010/wordprocessingShape">
+                    <wps:wsp>
+                      <wps:cNvSpPr/>
+                      <wps:spPr>
+                        <a:xfrm>
+                          <a:off x="0" y="0"/>
+                          <a:ext cx="804672" cy="416967"/>
+                        </a:xfrm>
+                        <a:prstGeom prst="rect">
+                          <a:avLst/>
+                        </a:prstGeom>
+                      </wps:spPr>
+                      <wps:style>
+                        <a:lnRef idx="2">
+                          <a:schemeClr val="accent1">
+                            <a:shade val="50000"/>
+                          </a:schemeClr>
+                        </a:lnRef>
+                        <a:fillRef idx="1">
+                          <a:schemeClr val="accent1"/>
+                        </a:fillRef>
+                        <a:effectRef idx="0">
+                          <a:schemeClr val="accent1"/>
+                        </a:effectRef>
+                        <a:fontRef idx="minor">
+                          <a:schemeClr val="lt1"/>
+                        </a:fontRef>
+                      </wps:style>
+                      <wps:txbx>
+                        <w:txbxContent>
+                          <w:p>
+                            <w:pPr>
+                              <w:jc w:val="center"/>
+                            </w:pPr>
+                            <w:r>
+                              <w:t>Product</w:t>
+                            </w:r>
+                          </w:p>
+                        </w:txbxContent>
+                      </wps:txbx>
+                      <wps:bodyPr rot="0" spcFirstLastPara="0" vertOverflow="overflow" horzOverflow="overflow" vert="horz" wrap="square" lIns="91440" tIns="45720" rIns="91440" bIns="45720" numCol="1" spcCol="0" rtlCol="0" fromWordArt="0" anchor="ctr" anchorCtr="0" forceAA="0" compatLnSpc="1">
+                        <a:prstTxWarp prst="textNoShape">
+                          <a:avLst/>
+                        </a:prstTxWarp>
+                        <a:noAutofit/>
+                      </wps:bodyPr>
+                    </wps:wsp>
+                  </a:graphicData>
+                </a:graphic>
+              </wp:anchor>
+            </w:drawing>
+          </mc:Choice>
+          <mc:Fallback>
+            <w:pict>
+              <v:rect w14:anchorId="072047D5" id="_x0000_s1027" style="position:absolute;left:0;text-align:left;margin-left:96.6pt;margin-top:141.5pt;width:63.35pt;height:32.85pt;z-index:251672576;visibility:visible;mso-wrap-style:square;mso-wrap-distance-left:9pt;mso-wrap-distance-top:0;mso-wrap-distance-right:9pt;mso-wrap-distance-bottom:0;mso-position-horizontal:absolute;mso-position-horizontal-relative:text;mso-position-vertical:absolute;mso-position-vertical-relative:text;v-text-anchor:middle" o:gfxdata="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" fillcolor="#4472c4 [3204]" strokecolor="#1f3763 [1604]" strokeweight="1pt">
+                <v:textbox>
+                  <w:txbxContent>
+                    <w:p>
+                      <w:pPr>
+                        <w:jc w:val="center"/>
+                      </w:pPr>
+                      <w:r>
+                        <w:t>Product</w:t>
+                      </w:r>
+                    </w:p>
+                  </w:txbxContent>
+                </v:textbox>
+              </v:rect>
+            </w:pict>
+          </mc:Fallback>
+        </mc:AlternateContent>
+      </w:r>
+      <w:r>
+        <w:rPr>
+          <w:noProof/>
+        </w:rPr>
+        <mc:AlternateContent>
+          <mc:Choice Requires="wps">
+            <w:drawing>
+              <wp:anchor distT="0" distB="0" distL="114300" distR="114300" simplePos="0" relativeHeight="251705344" behindDoc="0" locked="0" layoutInCell="1" allowOverlap="1" wp14:anchorId="3F3D3F86" wp14:editId="62DAAAD5">
+                <wp:simplePos x="0" y="0"/>
+                <wp:positionH relativeFrom="column">
+                  <wp:posOffset>1256233</wp:posOffset>
+                </wp:positionH>
+                <wp:positionV relativeFrom="paragraph">
+                  <wp:posOffset>1124103</wp:posOffset>
+                </wp:positionV>
+                <wp:extent cx="804672" cy="416967"/>
+                <wp:effectExtent l="0" t="0" r="14605" b="21590"/>
+                <wp:wrapNone/>
+                <wp:docPr id="772133666" name="Rectangle 2"/>
+                <wp:cNvGraphicFramePr/>
+                <a:graphic xmlns:a="http://schemas.openxmlformats.org/drawingml/2006/main">
+                  <a:graphicData uri="http://schemas.microsoft.com/office/word/2010/wordprocessingShape">
+                    <wps:wsp>
+                      <wps:cNvSpPr/>
+                      <wps:spPr>
+                        <a:xfrm>
+                          <a:off x="0" y="0"/>
+                          <a:ext cx="804672" cy="416967"/>
+                        </a:xfrm>
+                        <a:prstGeom prst="rect">
+                          <a:avLst/>
+                        </a:prstGeom>
+                      </wps:spPr>
+                      <wps:style>
+                        <a:lnRef idx="2">
+                          <a:schemeClr val="accent1">
+                            <a:shade val="50000"/>
+                          </a:schemeClr>
+                        </a:lnRef>
+                        <a:fillRef idx="1">
+                          <a:schemeClr val="accent1"/>
+                        </a:fillRef>
+                        <a:effectRef idx="0">
+                          <a:schemeClr val="accent1"/>
+                        </a:effectRef>
+                        <a:fontRef idx="minor">
+                          <a:schemeClr val="lt1"/>
+                        </a:fontRef>
+                      </wps:style>
+                      <wps:txbx>
+                        <w:txbxContent>
+                          <w:p>
+                            <w:pPr>
+                              <w:jc w:val="center"/>
+                            </w:pPr>
+                            <w:r>
+                              <w:t>Search</w:t>
+                            </w:r>
+                          </w:p>
+                        </w:txbxContent>
+                      </wps:txbx>
+                      <wps:bodyPr rot="0" spcFirstLastPara="0" vertOverflow="overflow" horzOverflow="overflow" vert="horz" wrap="square" lIns="91440" tIns="45720" rIns="91440" bIns="45720" numCol="1" spcCol="0" rtlCol="0" fromWordArt="0" anchor="ctr" anchorCtr="0" forceAA="0" compatLnSpc="1">
+                        <a:prstTxWarp prst="textNoShape">
+                          <a:avLst/>
+                        </a:prstTxWarp>
+                        <a:noAutofit/>
+                      </wps:bodyPr>
+                    </wps:wsp>
+                  </a:graphicData>
+                </a:graphic>
+              </wp:anchor>
+            </w:drawing>
+          </mc:Choice>
+          <mc:Fallback>
+            <w:pict>
+              <v:rect w14:anchorId="3F3D3F86" id="_x0000_s1028" style="position:absolute;left:0;text-align:left;margin-left:98.9pt;margin-top:88.5pt;width:63.35pt;height:32.85pt;z-index:251705344;visibility:visible;mso-wrap-style:square;mso-wrap-distance-left:9pt;mso-wrap-distance-top:0;mso-wrap-distance-right:9pt;mso-wrap-distance-bottom:0;mso-position-horizontal:absolute;mso-position-horizontal-relative:text;mso-position-vertical:absolute;mso-position-vertical-relative:text;v-text-anchor:middle" o:gfxdata="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" fillcolor="#4472c4 [3204]" strokecolor="#1f3763 [1604]" strokeweight="1pt">
+                <v:textbox>
+                  <w:txbxContent>
+                    <w:p>
+                      <w:pPr>
+                        <w:jc w:val="center"/>
+                      </w:pPr>
+                      <w:r>
+                        <w:t>Search</w:t>
+                      </w:r>
+                    </w:p>
+                  </w:txbxContent>
+                </v:textbox>
+              </v:rect>
+            </w:pict>
+          </mc:Fallback>
+        </mc:AlternateContent>
+      </w:r>
+      <w:r>
+        <w:rPr>
+          <w:noProof/>
+        </w:rPr>
+        <mc:AlternateContent>
+          <mc:Choice Requires="wps">
+            <w:drawing>
               <wp:anchor distT="0" distB="0" distL="114300" distR="114300" simplePos="0" relativeHeight="251678720" behindDoc="0" locked="0" layoutInCell="1" allowOverlap="1" wp14:anchorId="0DADB095" wp14:editId="42596EE7">
                 <wp:simplePos x="0" y="0"/>
                 <wp:positionH relativeFrom="column">
@@ -100,7 +527,7 @@
           </mc:Choice>
           <mc:Fallback>
             <w:pict>
-              <v:rect w14:anchorId="0DADB095" id="Rectangle 2" o:spid="_x0000_s1026" style="position:absolute;left:0;text-align:left;margin-left:346.5pt;margin-top:95.95pt;width:63.35pt;height:32.85pt;z-index:251678720;visibility:visible;mso-wrap-style:square;mso-wrap-distance-left:9pt;mso-wrap-distance-top:0;mso-wrap-distance-right:9pt;mso-wrap-distance-bottom:0;mso-position-horizontal:absolute;mso-position-horizontal-relative:text;mso-position-vertical:absolute;mso-position-vertical-relative:text;v-text-anchor:middle" o:gfxdata="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" fillcolor="#4472c4 [3204]" strokecolor="#1f3763 [1604]" strokeweight="1pt">
+              <v:rect w14:anchorId="0DADB095" id="_x0000_s1029" style="position:absolute;left:0;text-align:left;margin-left:346.5pt;margin-top:95.95pt;width:63.35pt;height:32.85pt;z-index:251678720;visibility:visible;mso-wrap-style:square;mso-wrap-distance-left:9pt;mso-wrap-distance-top:0;mso-wrap-distance-right:9pt;mso-wrap-distance-bottom:0;mso-position-horizontal:absolute;mso-position-horizontal-relative:text;mso-position-vertical:absolute;mso-position-vertical-relative:text;v-text-anchor:middle" o:gfxdata="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" fillcolor="#4472c4 [3204]" strokecolor="#1f3763 [1604]" strokeweight="1pt">
                 <v:textbox>
                   <w:txbxContent>
                     <w:p>
@@ -193,7 +620,7 @@
           </mc:Choice>
           <mc:Fallback>
             <w:pict>
-              <v:rect w14:anchorId="4B2A3670" id="_x0000_s1027" style="position:absolute;left:0;text-align:left;margin-left:0;margin-top:654.15pt;width:63.35pt;height:32.85pt;z-index:251688960;visibility:visible;mso-wrap-style:square;mso-wrap-distance-left:9pt;mso-wrap-distance-top:0;mso-wrap-distance-right:9pt;mso-wrap-distance-bottom:0;mso-position-horizontal:left;mso-position-horizontal-relative:margin;mso-position-vertical:absolute;mso-position-vertical-relative:text;v-text-anchor:middle" o:gfxdata="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" fillcolor="#4472c4 [3204]" strokecolor="#1f3763 [1604]" strokeweight="1pt">
+              <v:rect w14:anchorId="4B2A3670" id="_x0000_s1030" style="position:absolute;left:0;text-align:left;margin-left:0;margin-top:654.15pt;width:63.35pt;height:32.85pt;z-index:251688960;visibility:visible;mso-wrap-style:square;mso-wrap-distance-left:9pt;mso-wrap-distance-top:0;mso-wrap-distance-right:9pt;mso-wrap-distance-bottom:0;mso-position-horizontal:left;mso-position-horizontal-relative:margin;mso-position-vertical:absolute;mso-position-vertical-relative:text;v-text-anchor:middle" o:gfxdata="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" fillcolor="#4472c4 [3204]" strokecolor="#1f3763 [1604]" strokeweight="1pt">
                 <v:textbox>
                   <w:txbxContent>
                     <w:p>
@@ -287,7 +714,7 @@
           </mc:Choice>
           <mc:Fallback>
             <w:pict>
-              <v:rect w14:anchorId="3AF06F04" id="_x0000_s1028" style="position:absolute;left:0;text-align:left;margin-left:0;margin-top:602.9pt;width:63.35pt;height:32.85pt;z-index:251686912;visibility:visible;mso-wrap-style:square;mso-wrap-distance-left:9pt;mso-wrap-distance-top:0;mso-wrap-distance-right:9pt;mso-wrap-distance-bottom:0;mso-position-horizontal:left;mso-position-horizontal-relative:margin;mso-position-vertical:absolute;mso-position-vertical-relative:text;v-text-anchor:middle" o:gfxdata="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" fillcolor="#4472c4 [3204]" strokecolor="#1f3763 [1604]" strokeweight="1pt">
+              <v:rect w14:anchorId="3AF06F04" id="_x0000_s1031" style="position:absolute;left:0;text-align:left;margin-left:0;margin-top:602.9pt;width:63.35pt;height:32.85pt;z-index:251686912;visibility:visible;mso-wrap-style:square;mso-wrap-distance-left:9pt;mso-wrap-distance-top:0;mso-wrap-distance-right:9pt;mso-wrap-distance-bottom:0;mso-position-horizontal:left;mso-position-horizontal-relative:margin;mso-position-vertical:absolute;mso-position-vertical-relative:text;v-text-anchor:middle" o:gfxdata="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" fillcolor="#4472c4 [3204]" strokecolor="#1f3763 [1604]" strokeweight="1pt">
                 <v:textbox>
                   <w:txbxContent>
                     <w:p>
@@ -381,7 +808,7 @@
           </mc:Choice>
           <mc:Fallback>
             <w:pict>
-              <v:rect w14:anchorId="5D171D41" id="_x0000_s1029" style="position:absolute;left:0;text-align:left;margin-left:0;margin-top:552.2pt;width:63.35pt;height:32.85pt;z-index:251691008;visibility:visible;mso-wrap-style:square;mso-wrap-distance-left:9pt;mso-wrap-distance-top:0;mso-wrap-distance-right:9pt;mso-wrap-distance-bottom:0;mso-position-horizontal:left;mso-position-horizontal-relative:margin;mso-position-vertical:absolute;mso-position-vertical-relative:text;v-text-anchor:middle" o:gfxdata="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" fillcolor="#4472c4 [3204]" strokecolor="#1f3763 [1604]" strokeweight="1pt">
+              <v:rect w14:anchorId="5D171D41" id="_x0000_s1032" style="position:absolute;left:0;text-align:left;margin-left:0;margin-top:552.2pt;width:63.35pt;height:32.85pt;z-index:251691008;visibility:visible;mso-wrap-style:square;mso-wrap-distance-left:9pt;mso-wrap-distance-top:0;mso-wrap-distance-right:9pt;mso-wrap-distance-bottom:0;mso-position-horizontal:left;mso-position-horizontal-relative:margin;mso-position-vertical:absolute;mso-position-vertical-relative:text;v-text-anchor:middle" o:gfxdata="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" fillcolor="#4472c4 [3204]" strokecolor="#1f3763 [1604]" strokeweight="1pt">
                 <v:textbox>
                   <w:txbxContent>
                     <w:p>
@@ -475,7 +902,7 @@
           </mc:Choice>
           <mc:Fallback>
             <w:pict>
-              <v:rect w14:anchorId="336447DD" id="_x0000_s1030" style="position:absolute;left:0;text-align:left;margin-left:0;margin-top:502.1pt;width:63.35pt;height:32.85pt;z-index:251693056;visibility:visible;mso-wrap-style:square;mso-wrap-distance-left:9pt;mso-wrap-distance-top:0;mso-wrap-distance-right:9pt;mso-wrap-distance-bottom:0;mso-position-horizontal:left;mso-position-horizontal-relative:margin;mso-position-vertical:absolute;mso-position-vertical-relative:text;v-text-anchor:middle" o:gfxdata="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" fillcolor="#4472c4 [3204]" strokecolor="#1f3763 [1604]" strokeweight="1pt">
+              <v:rect w14:anchorId="336447DD" id="_x0000_s1033" style="position:absolute;left:0;text-align:left;margin-left:0;margin-top:502.1pt;width:63.35pt;height:32.85pt;z-index:251693056;visibility:visible;mso-wrap-style:square;mso-wrap-distance-left:9pt;mso-wrap-distance-top:0;mso-wrap-distance-right:9pt;mso-wrap-distance-bottom:0;mso-position-horizontal:left;mso-position-horizontal-relative:margin;mso-position-vertical:absolute;mso-position-vertical-relative:text;v-text-anchor:middle" o:gfxdata="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" fillcolor="#4472c4 [3204]" strokecolor="#1f3763 [1604]" strokeweight="1pt">
                 <v:textbox>
                   <w:txbxContent>
                     <w:p>
@@ -569,7 +996,7 @@
           </mc:Choice>
           <mc:Fallback>
             <w:pict>
-              <v:rect w14:anchorId="4AB88779" id="_x0000_s1031" style="position:absolute;left:0;text-align:left;margin-left:0;margin-top:449.7pt;width:63.35pt;height:32.85pt;z-index:251695104;visibility:visible;mso-wrap-style:square;mso-wrap-distance-left:9pt;mso-wrap-distance-top:0;mso-wrap-distance-right:9pt;mso-wrap-distance-bottom:0;mso-position-horizontal:left;mso-position-horizontal-relative:margin;mso-position-vertical:absolute;mso-position-vertical-relative:text;v-text-anchor:middle" o:gfxdata="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" fillcolor="#4472c4 [3204]" strokecolor="#1f3763 [1604]" strokeweight="1pt">
+              <v:rect w14:anchorId="4AB88779" id="_x0000_s1034" style="position:absolute;left:0;text-align:left;margin-left:0;margin-top:449.7pt;width:63.35pt;height:32.85pt;z-index:251695104;visibility:visible;mso-wrap-style:square;mso-wrap-distance-left:9pt;mso-wrap-distance-top:0;mso-wrap-distance-right:9pt;mso-wrap-distance-bottom:0;mso-position-horizontal:left;mso-position-horizontal-relative:margin;mso-position-vertical:absolute;mso-position-vertical-relative:text;v-text-anchor:middle" o:gfxdata="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" fillcolor="#4472c4 [3204]" strokecolor="#1f3763 [1604]" strokeweight="1pt">
                 <v:textbox>
                   <w:txbxContent>
                     <w:p>
@@ -663,7 +1090,7 @@
           </mc:Choice>
           <mc:Fallback>
             <w:pict>
-              <v:rect w14:anchorId="71B97A6A" id="_x0000_s1032" style="position:absolute;left:0;text-align:left;margin-left:-.05pt;margin-top:399.6pt;width:63.35pt;height:32.8pt;z-index:251697152;visibility:visible;mso-wrap-style:square;mso-wrap-distance-left:9pt;mso-wrap-distance-top:0;mso-wrap-distance-right:9pt;mso-wrap-distance-bottom:0;mso-position-horizontal:absolute;mso-position-horizontal-relative:margin;mso-position-vertical:absolute;mso-position-vertical-relative:text;v-text-anchor:middle" o:gfxdata="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" fillcolor="#4472c4 [3204]" strokecolor="#1f3763 [1604]" strokeweight="1pt">
+              <v:rect w14:anchorId="71B97A6A" id="_x0000_s1035" style="position:absolute;left:0;text-align:left;margin-left:-.05pt;margin-top:399.6pt;width:63.35pt;height:32.8pt;z-index:251697152;visibility:visible;mso-wrap-style:square;mso-wrap-distance-left:9pt;mso-wrap-distance-top:0;mso-wrap-distance-right:9pt;mso-wrap-distance-bottom:0;mso-position-horizontal:absolute;mso-position-horizontal-relative:margin;mso-position-vertical:absolute;mso-position-vertical-relative:text;v-text-anchor:middle" o:gfxdata="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" fillcolor="#4472c4 [3204]" strokecolor="#1f3763 [1604]" strokeweight="1pt">
                 <v:textbox>
                   <w:txbxContent>
                     <w:p>
@@ -757,7 +1184,7 @@
           </mc:Choice>
           <mc:Fallback>
             <w:pict>
-              <v:rect w14:anchorId="62B2CD4E" id="_x0000_s1033" style="position:absolute;left:0;text-align:left;margin-left:0;margin-top:244.05pt;width:63.35pt;height:32.8pt;z-index:251703296;visibility:visible;mso-wrap-style:square;mso-wrap-distance-left:9pt;mso-wrap-distance-top:0;mso-wrap-distance-right:9pt;mso-wrap-distance-bottom:0;mso-position-horizontal:left;mso-position-horizontal-relative:margin;mso-position-vertical:absolute;mso-position-vertical-relative:text;v-text-anchor:middle" o:gfxdata="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" fillcolor="#4472c4 [3204]" strokecolor="#1f3763 [1604]" strokeweight="1pt">
+              <v:rect w14:anchorId="62B2CD4E" id="_x0000_s1036" style="position:absolute;left:0;text-align:left;margin-left:0;margin-top:244.05pt;width:63.35pt;height:32.8pt;z-index:251703296;visibility:visible;mso-wrap-style:square;mso-wrap-distance-left:9pt;mso-wrap-distance-top:0;mso-wrap-distance-right:9pt;mso-wrap-distance-bottom:0;mso-position-horizontal:left;mso-position-horizontal-relative:margin;mso-position-vertical:absolute;mso-position-vertical-relative:text;v-text-anchor:middle" o:gfxdata="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" fillcolor="#4472c4 [3204]" strokecolor="#1f3763 [1604]" strokeweight="1pt">
                 <v:textbox>
                   <w:txbxContent>
                     <w:p>
@@ -851,7 +1278,7 @@
           </mc:Choice>
           <mc:Fallback>
             <w:pict>
-              <v:rect w14:anchorId="03FE89FF" id="_x0000_s1034" style="position:absolute;left:0;text-align:left;margin-left:0;margin-top:296.35pt;width:63.35pt;height:32.85pt;z-index:251701248;visibility:visible;mso-wrap-style:square;mso-wrap-distance-left:9pt;mso-wrap-distance-top:0;mso-wrap-distance-right:9pt;mso-wrap-distance-bottom:0;mso-position-horizontal:left;mso-position-horizontal-relative:margin;mso-position-vertical:absolute;mso-position-vertical-relative:text;v-text-anchor:middle" o:gfxdata="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" fillcolor="#4472c4 [3204]" strokecolor="#1f3763 [1604]" strokeweight="1pt">
+              <v:rect w14:anchorId="03FE89FF" id="_x0000_s1037" style="position:absolute;left:0;text-align:left;margin-left:0;margin-top:296.35pt;width:63.35pt;height:32.85pt;z-index:251701248;visibility:visible;mso-wrap-style:square;mso-wrap-distance-left:9pt;mso-wrap-distance-top:0;mso-wrap-distance-right:9pt;mso-wrap-distance-bottom:0;mso-position-horizontal:left;mso-position-horizontal-relative:margin;mso-position-vertical:absolute;mso-position-vertical-relative:text;v-text-anchor:middle" o:gfxdata="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" fillcolor="#4472c4 [3204]" strokecolor="#1f3763 [1604]" strokeweight="1pt">
                 <v:textbox>
                   <w:txbxContent>
                     <w:p>
@@ -945,7 +1372,7 @@
           </mc:Choice>
           <mc:Fallback>
             <w:pict>
-              <v:rect w14:anchorId="1DC6E1AC" id="_x0000_s1035" style="position:absolute;left:0;text-align:left;margin-left:0;margin-top:347.75pt;width:63.35pt;height:32.85pt;z-index:251699200;visibility:visible;mso-wrap-style:square;mso-wrap-distance-left:9pt;mso-wrap-distance-top:0;mso-wrap-distance-right:9pt;mso-wrap-distance-bottom:0;mso-position-horizontal:left;mso-position-horizontal-relative:margin;mso-position-vertical:absolute;mso-position-vertical-relative:text;v-text-anchor:middle" o:gfxdata="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" fillcolor="#4472c4 [3204]" strokecolor="#1f3763 [1604]" strokeweight="1pt">
+              <v:rect w14:anchorId="1DC6E1AC" id="_x0000_s1038" style="position:absolute;left:0;text-align:left;margin-left:0;margin-top:347.75pt;width:63.35pt;height:32.85pt;z-index:251699200;visibility:visible;mso-wrap-style:square;mso-wrap-distance-left:9pt;mso-wrap-distance-top:0;mso-wrap-distance-right:9pt;mso-wrap-distance-bottom:0;mso-position-horizontal:left;mso-position-horizontal-relative:margin;mso-position-vertical:absolute;mso-position-vertical-relative:text;v-text-anchor:middle" o:gfxdata="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" fillcolor="#4472c4 [3204]" strokecolor="#1f3763 [1604]" strokeweight="1pt">
                 <v:textbox>
                   <w:txbxContent>
                     <w:p>
@@ -1020,11 +1447,16 @@
                               <w:jc w:val="center"/>
                             </w:pPr>
                             <w:r>
-                              <w:t>Health &amp; Beau</w:t>
+                              <w:t xml:space="preserve">Health &amp; </w:t>
+                            </w:r>
+                            <w:proofErr w:type="spellStart"/>
+                            <w:r>
+                              <w:t>Beau</w:t>
                             </w:r>
                             <w:r>
                               <w:t>t</w:t>
                             </w:r>
+                            <w:proofErr w:type="spellEnd"/>
                           </w:p>
                         </w:txbxContent>
                       </wps:txbx>
@@ -1042,7 +1474,7 @@
           </mc:Choice>
           <mc:Fallback>
             <w:pict>
-              <v:rect w14:anchorId="2FEB46C1" id="_x0000_s1036" style="position:absolute;left:0;text-align:left;margin-left:0;margin-top:191.05pt;width:63.35pt;height:32.85pt;z-index:251666432;visibility:visible;mso-wrap-style:square;mso-wrap-distance-left:9pt;mso-wrap-distance-top:0;mso-wrap-distance-right:9pt;mso-wrap-distance-bottom:0;mso-position-horizontal:left;mso-position-horizontal-relative:margin;mso-position-vertical:absolute;mso-position-vertical-relative:text;v-text-anchor:middle" o:gfxdata="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" fillcolor="#4472c4 [3204]" strokecolor="#1f3763 [1604]" strokeweight="1pt">
+              <v:rect w14:anchorId="2FEB46C1" id="_x0000_s1039" style="position:absolute;left:0;text-align:left;margin-left:0;margin-top:191.05pt;width:63.35pt;height:32.85pt;z-index:251666432;visibility:visible;mso-wrap-style:square;mso-wrap-distance-left:9pt;mso-wrap-distance-top:0;mso-wrap-distance-right:9pt;mso-wrap-distance-bottom:0;mso-position-horizontal:left;mso-position-horizontal-relative:margin;mso-position-vertical:absolute;mso-position-vertical-relative:text;v-text-anchor:middle" o:gfxdata="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" fillcolor="#4472c4 [3204]" strokecolor="#1f3763 [1604]" strokeweight="1pt">
                 <v:textbox>
                   <w:txbxContent>
                     <w:p>
@@ -1050,11 +1482,16 @@
                         <w:jc w:val="center"/>
                       </w:pPr>
                       <w:r>
-                        <w:t>Health &amp; Beau</w:t>
+                        <w:t xml:space="preserve">Health &amp; </w:t>
+                      </w:r>
+                      <w:proofErr w:type="spellStart"/>
+                      <w:r>
+                        <w:t>Beau</w:t>
                       </w:r>
                       <w:r>
                         <w:t>t</w:t>
                       </w:r>
+                      <w:proofErr w:type="spellEnd"/>
                     </w:p>
                   </w:txbxContent>
                 </v:textbox>
@@ -1139,7 +1576,7 @@
           </mc:Choice>
           <mc:Fallback>
             <w:pict>
-              <v:rect w14:anchorId="416C371C" id="_x0000_s1037" style="position:absolute;left:0;text-align:left;margin-left:0;margin-top:140.25pt;width:63.35pt;height:32.85pt;z-index:251674624;visibility:visible;mso-wrap-style:square;mso-wrap-distance-left:9pt;mso-wrap-distance-top:0;mso-wrap-distance-right:9pt;mso-wrap-distance-bottom:0;mso-position-horizontal:left;mso-position-horizontal-relative:margin;mso-position-vertical:absolute;mso-position-vertical-relative:text;v-text-anchor:middle" o:gfxdata="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" fillcolor="#4472c4 [3204]" strokecolor="#1f3763 [1604]" strokeweight="1pt">
+              <v:rect w14:anchorId="416C371C" id="_x0000_s1040" style="position:absolute;left:0;text-align:left;margin-left:0;margin-top:140.25pt;width:63.35pt;height:32.85pt;z-index:251674624;visibility:visible;mso-wrap-style:square;mso-wrap-distance-left:9pt;mso-wrap-distance-top:0;mso-wrap-distance-right:9pt;mso-wrap-distance-bottom:0;mso-position-horizontal:left;mso-position-horizontal-relative:margin;mso-position-vertical:absolute;mso-position-vertical-relative:text;v-text-anchor:middle" o:gfxdata="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" fillcolor="#4472c4 [3204]" strokecolor="#1f3763 [1604]" strokeweight="1pt">
                 <v:textbox>
                   <w:txbxContent>
                     <w:p>
@@ -1233,7 +1670,7 @@
           </mc:Choice>
           <mc:Fallback>
             <w:pict>
-              <v:rect w14:anchorId="39AB29CC" id="_x0000_s1038" style="position:absolute;left:0;text-align:left;margin-left:0;margin-top:89.8pt;width:63.35pt;height:32.85pt;z-index:251660288;visibility:visible;mso-wrap-style:square;mso-wrap-distance-left:9pt;mso-wrap-distance-top:0;mso-wrap-distance-right:9pt;mso-wrap-distance-bottom:0;mso-position-horizontal:left;mso-position-horizontal-relative:margin;mso-position-vertical:absolute;mso-position-vertical-relative:text;v-text-anchor:middle" o:gfxdata="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" fillcolor="#4472c4 [3204]" strokecolor="#1f3763 [1604]" strokeweight="1pt">
+              <v:rect w14:anchorId="39AB29CC" id="_x0000_s1041" style="position:absolute;left:0;text-align:left;margin-left:0;margin-top:89.8pt;width:63.35pt;height:32.85pt;z-index:251660288;visibility:visible;mso-wrap-style:square;mso-wrap-distance-left:9pt;mso-wrap-distance-top:0;mso-wrap-distance-right:9pt;mso-wrap-distance-bottom:0;mso-position-horizontal:left;mso-position-horizontal-relative:margin;mso-position-vertical:absolute;mso-position-vertical-relative:text;v-text-anchor:middle" o:gfxdata="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" fillcolor="#4472c4 [3204]" strokecolor="#1f3763 [1604]" strokeweight="1pt">
                 <v:textbox>
                   <w:txbxContent>
                     <w:p>
@@ -1259,7 +1696,7 @@
         <mc:AlternateContent>
           <mc:Choice Requires="wps">
             <w:drawing>
-              <wp:anchor distT="0" distB="0" distL="114300" distR="114300" simplePos="0" relativeHeight="251670528" behindDoc="0" locked="0" layoutInCell="1" allowOverlap="1" wp14:anchorId="3EF498C8" wp14:editId="41F44A3A">
+              <wp:anchor distT="0" distB="0" distL="114300" distR="114300" simplePos="0" relativeHeight="251670528" behindDoc="0" locked="0" layoutInCell="1" allowOverlap="1" wp14:anchorId="3EF498C8" wp14:editId="0FF7DC26">
                 <wp:simplePos x="0" y="0"/>
                 <wp:positionH relativeFrom="column">
                   <wp:posOffset>2485136</wp:posOffset>
@@ -1315,7 +1752,7 @@
           </mc:Choice>
           <mc:Fallback>
             <w:pict>
-              <v:rect w14:anchorId="0A556C0B" id="Rectangle 2" o:spid="_x0000_s1026" style="position:absolute;margin-left:195.7pt;margin-top:158.25pt;width:63.35pt;height:32.85pt;z-index:251670528;visibility:visible;mso-wrap-style:square;mso-wrap-distance-left:9pt;mso-wrap-distance-top:0;mso-wrap-distance-right:9pt;mso-wrap-distance-bottom:0;mso-position-horizontal:absolute;mso-position-horizontal-relative:text;mso-position-vertical:absolute;mso-position-vertical-relative:text;v-text-anchor:middle" o:gfxdata="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" fillcolor="#4472c4 [3204]" strokecolor="#1f3763 [1604]" strokeweight="1pt"/>
+              <v:rect w14:anchorId="38F401D6" id="Rectangle 2" o:spid="_x0000_s1026" style="position:absolute;margin-left:195.7pt;margin-top:158.25pt;width:63.35pt;height:32.85pt;z-index:251670528;visibility:visible;mso-wrap-style:square;mso-wrap-distance-left:9pt;mso-wrap-distance-top:0;mso-wrap-distance-right:9pt;mso-wrap-distance-bottom:0;mso-position-horizontal:absolute;mso-position-horizontal-relative:text;mso-position-vertical:absolute;mso-position-vertical-relative:text;v-text-anchor:middle" o:gfxdata="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" fillcolor="#4472c4 [3204]" strokecolor="#1f3763 [1604]" strokeweight="1pt"/>
             </w:pict>
           </mc:Fallback>
         </mc:AlternateContent>
@@ -1327,75 +1764,7 @@
         <mc:AlternateContent>
           <mc:Choice Requires="wps">
             <w:drawing>
-              <wp:anchor distT="0" distB="0" distL="114300" distR="114300" simplePos="0" relativeHeight="251672576" behindDoc="0" locked="0" layoutInCell="1" allowOverlap="1" wp14:anchorId="072047D5" wp14:editId="36932C29">
-                <wp:simplePos x="0" y="0"/>
-                <wp:positionH relativeFrom="column">
-                  <wp:posOffset>1314805</wp:posOffset>
-                </wp:positionH>
-                <wp:positionV relativeFrom="paragraph">
-                  <wp:posOffset>2009140</wp:posOffset>
-                </wp:positionV>
-                <wp:extent cx="804672" cy="416967"/>
-                <wp:effectExtent l="0" t="0" r="14605" b="21590"/>
-                <wp:wrapNone/>
-                <wp:docPr id="934415046" name="Rectangle 2"/>
-                <wp:cNvGraphicFramePr/>
-                <a:graphic xmlns:a="http://schemas.openxmlformats.org/drawingml/2006/main">
-                  <a:graphicData uri="http://schemas.microsoft.com/office/word/2010/wordprocessingShape">
-                    <wps:wsp>
-                      <wps:cNvSpPr/>
-                      <wps:spPr>
-                        <a:xfrm>
-                          <a:off x="0" y="0"/>
-                          <a:ext cx="804672" cy="416967"/>
-                        </a:xfrm>
-                        <a:prstGeom prst="rect">
-                          <a:avLst/>
-                        </a:prstGeom>
-                      </wps:spPr>
-                      <wps:style>
-                        <a:lnRef idx="2">
-                          <a:schemeClr val="accent1">
-                            <a:shade val="50000"/>
-                          </a:schemeClr>
-                        </a:lnRef>
-                        <a:fillRef idx="1">
-                          <a:schemeClr val="accent1"/>
-                        </a:fillRef>
-                        <a:effectRef idx="0">
-                          <a:schemeClr val="accent1"/>
-                        </a:effectRef>
-                        <a:fontRef idx="minor">
-                          <a:schemeClr val="lt1"/>
-                        </a:fontRef>
-                      </wps:style>
-                      <wps:bodyPr rot="0" spcFirstLastPara="0" vertOverflow="overflow" horzOverflow="overflow" vert="horz" wrap="square" lIns="91440" tIns="45720" rIns="91440" bIns="45720" numCol="1" spcCol="0" rtlCol="0" fromWordArt="0" anchor="ctr" anchorCtr="0" forceAA="0" compatLnSpc="1">
-                        <a:prstTxWarp prst="textNoShape">
-                          <a:avLst/>
-                        </a:prstTxWarp>
-                        <a:noAutofit/>
-                      </wps:bodyPr>
-                    </wps:wsp>
-                  </a:graphicData>
-                </a:graphic>
-              </wp:anchor>
-            </w:drawing>
-          </mc:Choice>
-          <mc:Fallback>
-            <w:pict>
-              <v:rect w14:anchorId="3A8964BF" id="Rectangle 2" o:spid="_x0000_s1026" style="position:absolute;margin-left:103.55pt;margin-top:158.2pt;width:63.35pt;height:32.85pt;z-index:251672576;visibility:visible;mso-wrap-style:square;mso-wrap-distance-left:9pt;mso-wrap-distance-top:0;mso-wrap-distance-right:9pt;mso-wrap-distance-bottom:0;mso-position-horizontal:absolute;mso-position-horizontal-relative:text;mso-position-vertical:absolute;mso-position-vertical-relative:text;v-text-anchor:middle" o:gfxdata="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" fillcolor="#4472c4 [3204]" strokecolor="#1f3763 [1604]" strokeweight="1pt"/>
-            </w:pict>
-          </mc:Fallback>
-        </mc:AlternateContent>
-      </w:r>
-      <w:r>
-        <w:rPr>
-          <w:noProof/>
-        </w:rPr>
-        <mc:AlternateContent>
-          <mc:Choice Requires="wps">
-            <w:drawing>
-              <wp:anchor distT="0" distB="0" distL="114300" distR="114300" simplePos="0" relativeHeight="251676672" behindDoc="0" locked="0" layoutInCell="1" allowOverlap="1" wp14:anchorId="62563361" wp14:editId="1DB205C7">
+              <wp:anchor distT="0" distB="0" distL="114300" distR="114300" simplePos="0" relativeHeight="251676672" behindDoc="0" locked="0" layoutInCell="1" allowOverlap="1" wp14:anchorId="62563361" wp14:editId="6B5301FA">
                 <wp:simplePos x="0" y="0"/>
                 <wp:positionH relativeFrom="margin">
                   <wp:align>center</wp:align>
@@ -1463,7 +1832,7 @@
           </mc:Choice>
           <mc:Fallback>
             <w:pict>
-              <v:rect w14:anchorId="62563361" id="_x0000_s1039" style="position:absolute;left:0;text-align:left;margin-left:0;margin-top:98.25pt;width:63.35pt;height:32.85pt;z-index:251676672;visibility:visible;mso-wrap-style:square;mso-wrap-distance-left:9pt;mso-wrap-distance-top:0;mso-wrap-distance-right:9pt;mso-wrap-distance-bottom:0;mso-position-horizontal:center;mso-position-horizontal-relative:margin;mso-position-vertical:absolute;mso-position-vertical-relative:text;v-text-anchor:middle" o:gfxdata="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" fillcolor="#4472c4 [3204]" strokecolor="#1f3763 [1604]" strokeweight="1pt">
+              <v:rect w14:anchorId="62563361" id="_x0000_s1042" style="position:absolute;left:0;text-align:left;margin-left:0;margin-top:98.25pt;width:63.35pt;height:32.85pt;z-index:251676672;visibility:visible;mso-wrap-style:square;mso-wrap-distance-left:9pt;mso-wrap-distance-top:0;mso-wrap-distance-right:9pt;mso-wrap-distance-bottom:0;mso-position-horizontal:center;mso-position-horizontal-relative:margin;mso-position-vertical:absolute;mso-position-vertical-relative:text;v-text-anchor:middle" o:gfxdata="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" fillcolor="#4472c4 [3204]" strokecolor="#1f3763 [1604]" strokeweight="1pt">
                 <v:textbox>
                   <w:txbxContent>
                     <w:p>
@@ -1489,100 +1858,7 @@
         <mc:AlternateContent>
           <mc:Choice Requires="wps">
             <w:drawing>
-              <wp:anchor distT="0" distB="0" distL="114300" distR="114300" simplePos="0" relativeHeight="251705344" behindDoc="0" locked="0" layoutInCell="1" allowOverlap="1" wp14:anchorId="3F3D3F86" wp14:editId="3AA8A7BF">
-                <wp:simplePos x="0" y="0"/>
-                <wp:positionH relativeFrom="column">
-                  <wp:posOffset>1322248</wp:posOffset>
-                </wp:positionH>
-                <wp:positionV relativeFrom="paragraph">
-                  <wp:posOffset>1219505</wp:posOffset>
-                </wp:positionV>
-                <wp:extent cx="804672" cy="416967"/>
-                <wp:effectExtent l="0" t="0" r="14605" b="21590"/>
-                <wp:wrapNone/>
-                <wp:docPr id="772133666" name="Rectangle 2"/>
-                <wp:cNvGraphicFramePr/>
-                <a:graphic xmlns:a="http://schemas.openxmlformats.org/drawingml/2006/main">
-                  <a:graphicData uri="http://schemas.microsoft.com/office/word/2010/wordprocessingShape">
-                    <wps:wsp>
-                      <wps:cNvSpPr/>
-                      <wps:spPr>
-                        <a:xfrm>
-                          <a:off x="0" y="0"/>
-                          <a:ext cx="804672" cy="416967"/>
-                        </a:xfrm>
-                        <a:prstGeom prst="rect">
-                          <a:avLst/>
-                        </a:prstGeom>
-                      </wps:spPr>
-                      <wps:style>
-                        <a:lnRef idx="2">
-                          <a:schemeClr val="accent1">
-                            <a:shade val="50000"/>
-                          </a:schemeClr>
-                        </a:lnRef>
-                        <a:fillRef idx="1">
-                          <a:schemeClr val="accent1"/>
-                        </a:fillRef>
-                        <a:effectRef idx="0">
-                          <a:schemeClr val="accent1"/>
-                        </a:effectRef>
-                        <a:fontRef idx="minor">
-                          <a:schemeClr val="lt1"/>
-                        </a:fontRef>
-                      </wps:style>
-                      <wps:txbx>
-                        <w:txbxContent>
-                          <w:p>
-                            <w:pPr>
-                              <w:jc w:val="center"/>
-                            </w:pPr>
-                            <w:r>
-                              <w:t>Search</w:t>
-                            </w:r>
-                          </w:p>
-                        </w:txbxContent>
-                      </wps:txbx>
-                      <wps:bodyPr rot="0" spcFirstLastPara="0" vertOverflow="overflow" horzOverflow="overflow" vert="horz" wrap="square" lIns="91440" tIns="45720" rIns="91440" bIns="45720" numCol="1" spcCol="0" rtlCol="0" fromWordArt="0" anchor="ctr" anchorCtr="0" forceAA="0" compatLnSpc="1">
-                        <a:prstTxWarp prst="textNoShape">
-                          <a:avLst/>
-                        </a:prstTxWarp>
-                        <a:noAutofit/>
-                      </wps:bodyPr>
-                    </wps:wsp>
-                  </a:graphicData>
-                </a:graphic>
-              </wp:anchor>
-            </w:drawing>
-          </mc:Choice>
-          <mc:Fallback>
-            <w:pict>
-              <v:rect w14:anchorId="3F3D3F86" id="_x0000_s1040" style="position:absolute;left:0;text-align:left;margin-left:104.1pt;margin-top:96pt;width:63.35pt;height:32.85pt;z-index:251705344;visibility:visible;mso-wrap-style:square;mso-wrap-distance-left:9pt;mso-wrap-distance-top:0;mso-wrap-distance-right:9pt;mso-wrap-distance-bottom:0;mso-position-horizontal:absolute;mso-position-horizontal-relative:text;mso-position-vertical:absolute;mso-position-vertical-relative:text;v-text-anchor:middle" o:gfxdata="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" fillcolor="#4472c4 [3204]" strokecolor="#1f3763 [1604]" strokeweight="1pt">
-                <v:textbox>
-                  <w:txbxContent>
-                    <w:p>
-                      <w:pPr>
-                        <w:jc w:val="center"/>
-                      </w:pPr>
-                      <w:r>
-                        <w:t>Search</w:t>
-                      </w:r>
-                    </w:p>
-                  </w:txbxContent>
-                </v:textbox>
-              </v:rect>
-            </w:pict>
-          </mc:Fallback>
-        </mc:AlternateContent>
-      </w:r>
-      <w:r>
-        <w:rPr>
-          <w:noProof/>
-        </w:rPr>
-        <mc:AlternateContent>
-          <mc:Choice Requires="wps">
-            <w:drawing>
-              <wp:anchor distT="0" distB="0" distL="114300" distR="114300" simplePos="0" relativeHeight="251680768" behindDoc="0" locked="0" layoutInCell="1" allowOverlap="1" wp14:anchorId="48491573" wp14:editId="7495BF8F">
+              <wp:anchor distT="0" distB="0" distL="114300" distR="114300" simplePos="0" relativeHeight="251680768" behindDoc="0" locked="0" layoutInCell="1" allowOverlap="1" wp14:anchorId="48491573" wp14:editId="3F78A3B9">
                 <wp:simplePos x="0" y="0"/>
                 <wp:positionH relativeFrom="margin">
                   <wp:align>right</wp:align>
@@ -1650,7 +1926,7 @@
           </mc:Choice>
           <mc:Fallback>
             <w:pict>
-              <v:rect w14:anchorId="48491573" id="_x0000_s1041" style="position:absolute;left:0;text-align:left;margin-left:12.15pt;margin-top:94.85pt;width:63.35pt;height:32.85pt;z-index:251680768;visibility:visible;mso-wrap-style:square;mso-wrap-distance-left:9pt;mso-wrap-distance-top:0;mso-wrap-distance-right:9pt;mso-wrap-distance-bottom:0;mso-position-horizontal:right;mso-position-horizontal-relative:margin;mso-position-vertical:absolute;mso-position-vertical-relative:text;v-text-anchor:middle" o:gfxdata="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" fillcolor="#4472c4 [3204]" strokecolor="#1f3763 [1604]" strokeweight="1pt">
+              <v:rect w14:anchorId="48491573" id="_x0000_s1043" style="position:absolute;left:0;text-align:left;margin-left:12.15pt;margin-top:94.85pt;width:63.35pt;height:32.85pt;z-index:251680768;visibility:visible;mso-wrap-style:square;mso-wrap-distance-left:9pt;mso-wrap-distance-top:0;mso-wrap-distance-right:9pt;mso-wrap-distance-bottom:0;mso-position-horizontal:right;mso-position-horizontal-relative:margin;mso-position-vertical:absolute;mso-position-vertical-relative:text;v-text-anchor:middle" o:gfxdata="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" fillcolor="#4472c4 [3204]" strokecolor="#1f3763 [1604]" strokeweight="1pt">
                 <v:textbox>
                   <w:txbxContent>
                     <w:p>
@@ -1665,142 +1941,6 @@
                 </v:textbox>
                 <w10:wrap anchorx="margin"/>
               </v:rect>
-            </w:pict>
-          </mc:Fallback>
-        </mc:AlternateContent>
-      </w:r>
-      <w:r>
-        <w:rPr>
-          <w:noProof/>
-        </w:rPr>
-        <mc:AlternateContent>
-          <mc:Choice Requires="wps">
-            <w:drawing>
-              <wp:anchor distT="0" distB="0" distL="114300" distR="114300" simplePos="0" relativeHeight="251684864" behindDoc="0" locked="0" layoutInCell="1" allowOverlap="1" wp14:anchorId="029544F8" wp14:editId="338398C4">
-                <wp:simplePos x="0" y="0"/>
-                <wp:positionH relativeFrom="column">
-                  <wp:posOffset>2156765</wp:posOffset>
-                </wp:positionH>
-                <wp:positionV relativeFrom="paragraph">
-                  <wp:posOffset>3085338</wp:posOffset>
-                </wp:positionV>
-                <wp:extent cx="804672" cy="416967"/>
-                <wp:effectExtent l="0" t="0" r="14605" b="21590"/>
-                <wp:wrapNone/>
-                <wp:docPr id="1453610637" name="Rectangle 2"/>
-                <wp:cNvGraphicFramePr/>
-                <a:graphic xmlns:a="http://schemas.openxmlformats.org/drawingml/2006/main">
-                  <a:graphicData uri="http://schemas.microsoft.com/office/word/2010/wordprocessingShape">
-                    <wps:wsp>
-                      <wps:cNvSpPr/>
-                      <wps:spPr>
-                        <a:xfrm>
-                          <a:off x="0" y="0"/>
-                          <a:ext cx="804672" cy="416967"/>
-                        </a:xfrm>
-                        <a:prstGeom prst="rect">
-                          <a:avLst/>
-                        </a:prstGeom>
-                      </wps:spPr>
-                      <wps:style>
-                        <a:lnRef idx="2">
-                          <a:schemeClr val="accent1">
-                            <a:shade val="50000"/>
-                          </a:schemeClr>
-                        </a:lnRef>
-                        <a:fillRef idx="1">
-                          <a:schemeClr val="accent1"/>
-                        </a:fillRef>
-                        <a:effectRef idx="0">
-                          <a:schemeClr val="accent1"/>
-                        </a:effectRef>
-                        <a:fontRef idx="minor">
-                          <a:schemeClr val="lt1"/>
-                        </a:fontRef>
-                      </wps:style>
-                      <wps:bodyPr rot="0" spcFirstLastPara="0" vertOverflow="overflow" horzOverflow="overflow" vert="horz" wrap="square" lIns="91440" tIns="45720" rIns="91440" bIns="45720" numCol="1" spcCol="0" rtlCol="0" fromWordArt="0" anchor="ctr" anchorCtr="0" forceAA="0" compatLnSpc="1">
-                        <a:prstTxWarp prst="textNoShape">
-                          <a:avLst/>
-                        </a:prstTxWarp>
-                        <a:noAutofit/>
-                      </wps:bodyPr>
-                    </wps:wsp>
-                  </a:graphicData>
-                </a:graphic>
-              </wp:anchor>
-            </w:drawing>
-          </mc:Choice>
-          <mc:Fallback>
-            <w:pict>
-              <v:rect w14:anchorId="68B67CB8" id="Rectangle 2" o:spid="_x0000_s1026" style="position:absolute;margin-left:169.8pt;margin-top:242.95pt;width:63.35pt;height:32.85pt;z-index:251684864;visibility:visible;mso-wrap-style:square;mso-wrap-distance-left:9pt;mso-wrap-distance-top:0;mso-wrap-distance-right:9pt;mso-wrap-distance-bottom:0;mso-position-horizontal:absolute;mso-position-horizontal-relative:text;mso-position-vertical:absolute;mso-position-vertical-relative:text;v-text-anchor:middle" o:gfxdata="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" fillcolor="#4472c4 [3204]" strokecolor="#1f3763 [1604]" strokeweight="1pt"/>
-            </w:pict>
-          </mc:Fallback>
-        </mc:AlternateContent>
-      </w:r>
-      <w:r>
-        <w:rPr>
-          <w:noProof/>
-        </w:rPr>
-        <mc:AlternateContent>
-          <mc:Choice Requires="wps">
-            <w:drawing>
-              <wp:anchor distT="0" distB="0" distL="114300" distR="114300" simplePos="0" relativeHeight="251682816" behindDoc="0" locked="0" layoutInCell="1" allowOverlap="1" wp14:anchorId="37442EA3" wp14:editId="4DBDE9CC">
-                <wp:simplePos x="0" y="0"/>
-                <wp:positionH relativeFrom="column">
-                  <wp:posOffset>2003146</wp:posOffset>
-                </wp:positionH>
-                <wp:positionV relativeFrom="paragraph">
-                  <wp:posOffset>2931719</wp:posOffset>
-                </wp:positionV>
-                <wp:extent cx="804672" cy="416967"/>
-                <wp:effectExtent l="0" t="0" r="14605" b="21590"/>
-                <wp:wrapNone/>
-                <wp:docPr id="937276973" name="Rectangle 2"/>
-                <wp:cNvGraphicFramePr/>
-                <a:graphic xmlns:a="http://schemas.openxmlformats.org/drawingml/2006/main">
-                  <a:graphicData uri="http://schemas.microsoft.com/office/word/2010/wordprocessingShape">
-                    <wps:wsp>
-                      <wps:cNvSpPr/>
-                      <wps:spPr>
-                        <a:xfrm>
-                          <a:off x="0" y="0"/>
-                          <a:ext cx="804672" cy="416967"/>
-                        </a:xfrm>
-                        <a:prstGeom prst="rect">
-                          <a:avLst/>
-                        </a:prstGeom>
-                      </wps:spPr>
-                      <wps:style>
-                        <a:lnRef idx="2">
-                          <a:schemeClr val="accent1">
-                            <a:shade val="50000"/>
-                          </a:schemeClr>
-                        </a:lnRef>
-                        <a:fillRef idx="1">
-                          <a:schemeClr val="accent1"/>
-                        </a:fillRef>
-                        <a:effectRef idx="0">
-                          <a:schemeClr val="accent1"/>
-                        </a:effectRef>
-                        <a:fontRef idx="minor">
-                          <a:schemeClr val="lt1"/>
-                        </a:fontRef>
-                      </wps:style>
-                      <wps:bodyPr rot="0" spcFirstLastPara="0" vertOverflow="overflow" horzOverflow="overflow" vert="horz" wrap="square" lIns="91440" tIns="45720" rIns="91440" bIns="45720" numCol="1" spcCol="0" rtlCol="0" fromWordArt="0" anchor="ctr" anchorCtr="0" forceAA="0" compatLnSpc="1">
-                        <a:prstTxWarp prst="textNoShape">
-                          <a:avLst/>
-                        </a:prstTxWarp>
-                        <a:noAutofit/>
-                      </wps:bodyPr>
-                    </wps:wsp>
-                  </a:graphicData>
-                </a:graphic>
-              </wp:anchor>
-            </w:drawing>
-          </mc:Choice>
-          <mc:Fallback>
-            <w:pict>
-              <v:rect w14:anchorId="1A034EEB" id="Rectangle 2" o:spid="_x0000_s1026" style="position:absolute;margin-left:157.75pt;margin-top:230.85pt;width:63.35pt;height:32.85pt;z-index:251682816;visibility:visible;mso-wrap-style:square;mso-wrap-distance-left:9pt;mso-wrap-distance-top:0;mso-wrap-distance-right:9pt;mso-wrap-distance-bottom:0;mso-position-horizontal:absolute;mso-position-horizontal-relative:text;mso-position-vertical:absolute;mso-position-vertical-relative:text;v-text-anchor:middle" o:gfxdata="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" fillcolor="#4472c4 [3204]" strokecolor="#1f3763 [1604]" strokeweight="1pt"/>
             </w:pict>
           </mc:Fallback>
         </mc:AlternateContent>
@@ -1886,7 +2026,7 @@
           </mc:Choice>
           <mc:Fallback>
             <w:pict>
-              <v:rect w14:anchorId="512AD1AE" id="Rectangle 1" o:spid="_x0000_s1042" style="position:absolute;left:0;text-align:left;margin-left:0;margin-top:20.1pt;width:60.5pt;height:33.4pt;z-index:251659264;visibility:visible;mso-wrap-style:square;mso-width-percent:0;mso-height-percent:0;mso-wrap-distance-left:9pt;mso-wrap-distance-top:0;mso-wrap-distance-right:9pt;mso-wrap-distance-bottom:0;mso-position-horizontal:center;mso-position-horizontal-relative:margin;mso-position-vertical:absolute;mso-position-vertical-relative:text;mso-width-percent:0;mso-height-percent:0;mso-width-relative:margin;mso-height-relative:margin;v-text-anchor:middle" o:gfxdata="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" fillcolor="#a5a5a5 [3206]" strokecolor="#525252 [1606]" strokeweight="1pt">
+              <v:rect w14:anchorId="512AD1AE" id="Rectangle 1" o:spid="_x0000_s1044" style="position:absolute;left:0;text-align:left;margin-left:0;margin-top:20.1pt;width:60.5pt;height:33.4pt;z-index:251659264;visibility:visible;mso-wrap-style:square;mso-width-percent:0;mso-height-percent:0;mso-wrap-distance-left:9pt;mso-wrap-distance-top:0;mso-wrap-distance-right:9pt;mso-wrap-distance-bottom:0;mso-position-horizontal:center;mso-position-horizontal-relative:margin;mso-position-vertical:absolute;mso-position-vertical-relative:text;mso-width-percent:0;mso-height-percent:0;mso-width-relative:margin;mso-height-relative:margin;v-text-anchor:middle" o:gfxdata="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" fillcolor="#a5a5a5 [3206]" strokecolor="#525252 [1606]" strokeweight="1pt">
                 <v:textbox>
                   <w:txbxContent>
                     <w:p>
@@ -1912,7 +2052,7 @@
         <mc:AlternateContent>
           <mc:Choice Requires="wps">
             <w:drawing>
-              <wp:anchor distT="0" distB="0" distL="114300" distR="114300" simplePos="0" relativeHeight="251662336" behindDoc="0" locked="0" layoutInCell="1" allowOverlap="1" wp14:anchorId="4906EB0D" wp14:editId="3F9813E5">
+              <wp:anchor distT="0" distB="0" distL="114300" distR="114300" simplePos="0" relativeHeight="251662336" behindDoc="0" locked="0" layoutInCell="1" allowOverlap="1" wp14:anchorId="4906EB0D" wp14:editId="6F1A899D">
                 <wp:simplePos x="0" y="0"/>
                 <wp:positionH relativeFrom="column">
                   <wp:posOffset>3394253</wp:posOffset>
@@ -1968,75 +2108,7 @@
           </mc:Choice>
           <mc:Fallback>
             <w:pict>
-              <v:rect w14:anchorId="5970BDEC" id="Rectangle 2" o:spid="_x0000_s1026" style="position:absolute;margin-left:267.25pt;margin-top:216.55pt;width:63.35pt;height:32.85pt;z-index:251662336;visibility:visible;mso-wrap-style:square;mso-wrap-distance-left:9pt;mso-wrap-distance-top:0;mso-wrap-distance-right:9pt;mso-wrap-distance-bottom:0;mso-position-horizontal:absolute;mso-position-horizontal-relative:text;mso-position-vertical:absolute;mso-position-vertical-relative:text;v-text-anchor:middle" o:gfxdata="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" fillcolor="#4472c4 [3204]" strokecolor="#1f3763 [1604]" strokeweight="1pt"/>
-            </w:pict>
-          </mc:Fallback>
-        </mc:AlternateContent>
-      </w:r>
-      <w:r>
-        <w:rPr>
-          <w:noProof/>
-        </w:rPr>
-        <mc:AlternateContent>
-          <mc:Choice Requires="wps">
-            <w:drawing>
-              <wp:anchor distT="0" distB="0" distL="114300" distR="114300" simplePos="0" relativeHeight="251664384" behindDoc="0" locked="0" layoutInCell="1" allowOverlap="1" wp14:anchorId="76279C81" wp14:editId="1F116563">
-                <wp:simplePos x="0" y="0"/>
-                <wp:positionH relativeFrom="column">
-                  <wp:posOffset>1849527</wp:posOffset>
-                </wp:positionH>
-                <wp:positionV relativeFrom="paragraph">
-                  <wp:posOffset>2777922</wp:posOffset>
-                </wp:positionV>
-                <wp:extent cx="804672" cy="416967"/>
-                <wp:effectExtent l="0" t="0" r="14605" b="21590"/>
-                <wp:wrapNone/>
-                <wp:docPr id="1018262746" name="Rectangle 2"/>
-                <wp:cNvGraphicFramePr/>
-                <a:graphic xmlns:a="http://schemas.openxmlformats.org/drawingml/2006/main">
-                  <a:graphicData uri="http://schemas.microsoft.com/office/word/2010/wordprocessingShape">
-                    <wps:wsp>
-                      <wps:cNvSpPr/>
-                      <wps:spPr>
-                        <a:xfrm>
-                          <a:off x="0" y="0"/>
-                          <a:ext cx="804672" cy="416967"/>
-                        </a:xfrm>
-                        <a:prstGeom prst="rect">
-                          <a:avLst/>
-                        </a:prstGeom>
-                      </wps:spPr>
-                      <wps:style>
-                        <a:lnRef idx="2">
-                          <a:schemeClr val="accent1">
-                            <a:shade val="50000"/>
-                          </a:schemeClr>
-                        </a:lnRef>
-                        <a:fillRef idx="1">
-                          <a:schemeClr val="accent1"/>
-                        </a:fillRef>
-                        <a:effectRef idx="0">
-                          <a:schemeClr val="accent1"/>
-                        </a:effectRef>
-                        <a:fontRef idx="minor">
-                          <a:schemeClr val="lt1"/>
-                        </a:fontRef>
-                      </wps:style>
-                      <wps:bodyPr rot="0" spcFirstLastPara="0" vertOverflow="overflow" horzOverflow="overflow" vert="horz" wrap="square" lIns="91440" tIns="45720" rIns="91440" bIns="45720" numCol="1" spcCol="0" rtlCol="0" fromWordArt="0" anchor="ctr" anchorCtr="0" forceAA="0" compatLnSpc="1">
-                        <a:prstTxWarp prst="textNoShape">
-                          <a:avLst/>
-                        </a:prstTxWarp>
-                        <a:noAutofit/>
-                      </wps:bodyPr>
-                    </wps:wsp>
-                  </a:graphicData>
-                </a:graphic>
-              </wp:anchor>
-            </w:drawing>
-          </mc:Choice>
-          <mc:Fallback>
-            <w:pict>
-              <v:rect w14:anchorId="7D8B2A51" id="Rectangle 2" o:spid="_x0000_s1026" style="position:absolute;margin-left:145.65pt;margin-top:218.75pt;width:63.35pt;height:32.85pt;z-index:251664384;visibility:visible;mso-wrap-style:square;mso-wrap-distance-left:9pt;mso-wrap-distance-top:0;mso-wrap-distance-right:9pt;mso-wrap-distance-bottom:0;mso-position-horizontal:absolute;mso-position-horizontal-relative:text;mso-position-vertical:absolute;mso-position-vertical-relative:text;v-text-anchor:middle" o:gfxdata="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" fillcolor="#4472c4 [3204]" strokecolor="#1f3763 [1604]" strokeweight="1pt"/>
+              <v:rect w14:anchorId="69979663" id="Rectangle 2" o:spid="_x0000_s1026" style="position:absolute;margin-left:267.25pt;margin-top:216.55pt;width:63.35pt;height:32.85pt;z-index:251662336;visibility:visible;mso-wrap-style:square;mso-wrap-distance-left:9pt;mso-wrap-distance-top:0;mso-wrap-distance-right:9pt;mso-wrap-distance-bottom:0;mso-position-horizontal:absolute;mso-position-horizontal-relative:text;mso-position-vertical:absolute;mso-position-vertical-relative:text;v-text-anchor:middle" o:gfxdata="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" fillcolor="#4472c4 [3204]" strokecolor="#1f3763 [1604]" strokeweight="1pt"/>
             </w:pict>
           </mc:Fallback>
         </mc:AlternateContent>

</xml_diff>